<commit_message>
Nova portada i millores en la generació del document d'edificis nous
</commit_message>
<xml_diff>
--- a/lib/docx_templates/nou.docx
+++ b/lib/docx_templates/nou.docx
@@ -2706,251 +2706,68 @@
     </w:p>
     <w:p/>
     <w:p>
-      <w:pPr>
-        <w:rPr>
-          <w:b/>
-        </w:rPr>
-      </w:pPr>
-      <w:r>
-        <w:rPr>
-          <w:b/>
-        </w:rPr>
-        <w:t>Fonaments</w:t>
-      </w:r>
-    </w:p>
-    <w:p>
       <w:r>
         <w:t>$fonamentacio$</w:t>
       </w:r>
     </w:p>
     <w:p>
-      <w:pPr>
-        <w:rPr>
-          <w:b/>
-        </w:rPr>
-      </w:pPr>
-      <w:r>
-        <w:rPr>
-          <w:b/>
-        </w:rPr>
-        <w:t>Estructura</w:t>
-      </w:r>
-    </w:p>
-    <w:p>
       <w:r>
         <w:t>$estructura$</w:t>
       </w:r>
     </w:p>
     <w:p>
-      <w:pPr>
-        <w:rPr>
-          <w:b/>
-        </w:rPr>
-      </w:pPr>
-      <w:r>
-        <w:rPr>
-          <w:b/>
-        </w:rPr>
-        <w:t>Tancaments verticals</w:t>
-      </w:r>
-    </w:p>
-    <w:p>
       <w:r>
         <w:t>$tancaments_verticals$</w:t>
       </w:r>
     </w:p>
     <w:p>
-      <w:pPr>
-        <w:rPr>
-          <w:b/>
-        </w:rPr>
-      </w:pPr>
-      <w:r>
-        <w:rPr>
-          <w:b/>
-        </w:rPr>
-        <w:t>Coberta</w:t>
-      </w:r>
-    </w:p>
-    <w:p>
       <w:r>
         <w:t>$coberta$</w:t>
       </w:r>
     </w:p>
     <w:p>
-      <w:pPr>
-        <w:rPr>
-          <w:b/>
-        </w:rPr>
-      </w:pPr>
-      <w:r>
-        <w:rPr>
-          <w:b/>
-        </w:rPr>
-        <w:t>Sanejament</w:t>
-      </w:r>
-    </w:p>
-    <w:p>
       <w:r>
         <w:t>$sanejament$</w:t>
       </w:r>
     </w:p>
     <w:p>
-      <w:pPr>
-        <w:rPr>
-          <w:b/>
-        </w:rPr>
-      </w:pPr>
-      <w:r>
-        <w:rPr>
-          <w:b/>
-        </w:rPr>
-        <w:t>Subministrament d'aigua</w:t>
-      </w:r>
-    </w:p>
-    <w:p>
       <w:r>
         <w:t>$subministrament_aigua$</w:t>
       </w:r>
     </w:p>
     <w:p>
-      <w:pPr>
-        <w:rPr>
-          <w:b/>
-        </w:rPr>
-      </w:pPr>
-      <w:r>
-        <w:rPr>
-          <w:b/>
-        </w:rPr>
-        <w:t>Instal·lació elèctrica</w:t>
-      </w:r>
-    </w:p>
-    <w:p>
       <w:r>
         <w:t>$instalacio_electrica$</w:t>
       </w:r>
     </w:p>
     <w:p>
-      <w:pPr>
-        <w:rPr>
-          <w:b/>
-        </w:rPr>
-      </w:pPr>
-      <w:r>
-        <w:rPr>
-          <w:b/>
-        </w:rPr>
-        <w:t>Instal·lació de gas</w:t>
-      </w:r>
-    </w:p>
-    <w:p>
       <w:r>
         <w:t>$instalacio_gas$</w:t>
       </w:r>
     </w:p>
     <w:p>
-      <w:pPr>
-        <w:rPr>
-          <w:b/>
-        </w:rPr>
-      </w:pPr>
-      <w:r>
-        <w:rPr>
-          <w:b/>
-        </w:rPr>
-        <w:t>ACS, calefacció i refrigeració</w:t>
-      </w:r>
-    </w:p>
-    <w:p>
       <w:r>
         <w:t>$climatitzacio$</w:t>
       </w:r>
     </w:p>
     <w:p>
-      <w:pPr>
-        <w:rPr>
-          <w:b/>
-        </w:rPr>
-      </w:pPr>
-      <w:r>
-        <w:rPr>
-          <w:b/>
-        </w:rPr>
-        <w:t>Ventilació</w:t>
-      </w:r>
-    </w:p>
-    <w:p>
       <w:r>
         <w:t>$ventilacio$</w:t>
       </w:r>
     </w:p>
     <w:p>
-      <w:pPr>
-        <w:rPr>
-          <w:b/>
-        </w:rPr>
-      </w:pPr>
-      <w:r>
-        <w:rPr>
-          <w:b/>
-        </w:rPr>
-        <w:t>Protecció contra incendis</w:t>
-      </w:r>
-    </w:p>
-    <w:p>
       <w:r>
         <w:t>$incendis$</w:t>
       </w:r>
     </w:p>
     <w:p>
-      <w:pPr>
-        <w:rPr>
-          <w:b/>
-        </w:rPr>
-      </w:pPr>
-      <w:r>
-        <w:rPr>
-          <w:b/>
-        </w:rPr>
-        <w:t>Ascensors</w:t>
-      </w:r>
-    </w:p>
-    <w:p>
       <w:r>
         <w:t>$ascensors$</w:t>
       </w:r>
     </w:p>
     <w:p>
-      <w:pPr>
-        <w:rPr>
-          <w:b/>
-        </w:rPr>
-      </w:pPr>
-      <w:r>
-        <w:rPr>
-          <w:b/>
-        </w:rPr>
-        <w:t>Instal·lació de telecomunicacions</w:t>
-      </w:r>
-    </w:p>
-    <w:p>
-      <w:r>
-        <w:lastRenderedPageBreak/>
+      <w:r>
         <w:t>$telecomunicacions$</w:t>
-      </w:r>
-    </w:p>
-    <w:p>
-      <w:pPr>
-        <w:rPr>
-          <w:b/>
-        </w:rPr>
-      </w:pPr>
-      <w:r>
-        <w:rPr>
-          <w:b/>
-        </w:rPr>
-        <w:t>Instal·lacions especials</w:t>
       </w:r>
     </w:p>
     <w:p>
@@ -3812,122 +3629,9 @@
       </w:r>
     </w:p>
     <w:p>
-      <w:pPr>
-        <w:pStyle w:val="Heading2"/>
-      </w:pPr>
       <w:r>
         <w:lastRenderedPageBreak/>
-        <w:t>Instal·lació de gas</w:t>
-      </w:r>
-    </w:p>
-    <w:p/>
-    <w:p>
-      <w:pPr>
-        <w:rPr>
-          <w:b/>
-        </w:rPr>
-      </w:pPr>
-      <w:r>
-        <w:rPr>
-          <w:b/>
-        </w:rPr>
-        <w:t>Instruccions d'ús:</w:t>
-      </w:r>
-    </w:p>
-    <w:p>
-      <w:r>
-        <w:t>Precaucions</w:t>
-      </w:r>
-    </w:p>
-    <w:p>
-      <w:r>
-        <w:t>Les canonades de gas no s’han d’utilitzar com a preses de terra d’aparells elèctrics ni tampoc per penjar objectes.</w:t>
-      </w:r>
-    </w:p>
-    <w:p>
-      <w:r>
-        <w:t>Es recomana que en absències prolongades es tanqui la clau de pas general de la instal·lació de gas de l’habitatge o local. També és convenient tancar-la durant la nit.</w:t>
-      </w:r>
-    </w:p>
-    <w:p>
-      <w:r>
-        <w:t>Els tubs flexibles de connexió del gas als aparells no hauran de tenir una longitud superior a 1,50 metres i han de portar imprès el període de vigència, que no ha d’haver caducat. És important assegurar-se que el tub flexible i les connexions de l’aparell estiguin acoblades directament i no ballin. Han de subjectar-se els extrems mitjançant unes abraçadores. No ha d’estar en contacte amb cap superfície calenta, com per exemple a prop del forn.</w:t>
-      </w:r>
-    </w:p>
-    <w:p>
-      <w:r>
-        <w:t>En cas de fuita</w:t>
-      </w:r>
-    </w:p>
-    <w:p>
-      <w:r>
-        <w:t>Si es detecta una fuita de gas, s’haurà de tancar la clau de pas general de la instal·lació del pis o local, ventilar l’espai, no encendre llumins, no prémer timbres ni commutadors elèctrics i evitar les espurnes.</w:t>
-      </w:r>
-    </w:p>
-    <w:p>
-      <w:r>
-        <w:t>Haurà d’avisar immediatament a una empresa instal·ladora de gas autoritzada o al servei d’urgències de la companyia. Sobretot, no s’han d’obrir o tancar els interruptors de llum ja que produeixen espurnes.</w:t>
-      </w:r>
-    </w:p>
-    <w:p>
-      <w:r>
-        <w:t>Responsabilitats</w:t>
-      </w:r>
-    </w:p>
-    <w:p>
-      <w:r>
-        <w:t>El manteniment de les instal·lacions situades entre la clau d’entrada de l’immoble i el comptador correspon al propietari de l’immoble o a la Comunitat de Propietaris.</w:t>
-      </w:r>
-    </w:p>
-    <w:p>
-      <w:r>
-        <w:t>La cambra de comptadors serà accessible només per al porter o vigilant, i el personal de la companyia subministradora o de manteniment. S’ha de vigilar que les reixes de ventilació no estiguin obstruïdes, així com també l’accés a la cambra.</w:t>
-      </w:r>
-    </w:p>
-    <w:p>
-      <w:r>
-        <w:t>Si es desitja donar subministrament a altres aparells diferents dels instal·lats, s’ha de demanar permís a la propietat de l’immoble o a la Comunitat de Propietaris. La instal·lació de nous aparells l’ha de fer una empresa instal·ladora de gas autoritzada.</w:t>
-      </w:r>
-    </w:p>
-    <w:p>
-      <w:r>
-        <w:t>S’han de llegir atentament les instruccions dels aparells de gas, proporcionades pels seus fabricants, abans d’utilitzar-los per primera vegada.</w:t>
-      </w:r>
-    </w:p>
-    <w:p>
-      <w:r>
-        <w:t>El grau de perillositat d’aquesta instal·lació és superior a les altres, per la qual cosa s’extremaran les mesures de seguretat.</w:t>
-      </w:r>
-    </w:p>
-    <w:p>
-      <w:r>
-        <w:lastRenderedPageBreak/>
-        <w:t xml:space="preserve">Els titulars de les instal·lacions receptores han de poder provocar el bon estat d'ús i conservació de les instal·lacions mitjançant l'obtenció del certificat de la revisió corresponent, que hauran de presentar a requeriment de l'administració o de la persona que realitzi la revisió periòdica següent. </w:t>
-      </w:r>
-    </w:p>
-    <w:p>
-      <w:r>
-        <w:t xml:space="preserve">El gas natural és menys pesat que l’aire i, per tant, en cas de fuita es concentra a les parts altes. Són necessàries les dues escletxes de ventilació, a la part inferior i superior de la paret que doni a l’exterior d’aquella habitació on es trobi la instal·lació, per tal de crear circulació de l’aire i, per tant, no es poden tapar. </w:t>
-      </w:r>
-    </w:p>
-    <w:p>
-      <w:pPr>
-        <w:rPr>
-          <w:b/>
-        </w:rPr>
-      </w:pPr>
-    </w:p>
-    <w:p>
-      <w:pPr>
-        <w:rPr>
-          <w:b/>
-        </w:rPr>
-      </w:pPr>
-      <w:r>
-        <w:rPr>
-          <w:b/>
-        </w:rPr>
-        <w:t>Instruccions de manteniment:</w:t>
+        <w:t>$text_gas$</w:t>
       </w:r>
     </w:p>
     <w:p>
@@ -4025,54 +3729,9 @@
       </w:r>
     </w:p>
     <w:p>
-      <w:pPr>
-        <w:pStyle w:val="Heading2"/>
-      </w:pPr>
       <w:r>
         <w:lastRenderedPageBreak/>
-        <w:t>Ventilació</w:t>
-      </w:r>
-    </w:p>
-    <w:p/>
-    <w:p>
-      <w:pPr>
-        <w:rPr>
-          <w:b/>
-        </w:rPr>
-      </w:pPr>
-      <w:r>
-        <w:rPr>
-          <w:b/>
-        </w:rPr>
-        <w:t>Instruccions d'ús:</w:t>
-      </w:r>
-    </w:p>
-    <w:p>
-      <w:r>
-        <w:t>Una bona ventilació és necessària a tots els edificis. Els espais interiors dels habitatges han de ventilar-se periòdicament per tal d’evitar humitats de condensació. La ventilació s’ha de fer preferentment a hores de sol, durant 20 o 30 minuts. És millor ventilar els dormitoris a primera hora del matí. Hi ha estances que per les seves característiques necessiten més ventilació que altres, com és el cas de les cuines i els banys. Per aquest motiu, en ocasions la ventilació es fa per mitjà de conductes, i en ocasions s’utilitz</w:t>
-      </w:r>
-      <w:r>
-        <w:t xml:space="preserve">en extractors per millorar-la. </w:t>
-      </w:r>
-    </w:p>
-    <w:p>
-      <w:pPr>
-        <w:rPr>
-          <w:b/>
-        </w:rPr>
-      </w:pPr>
-    </w:p>
-    <w:p>
-      <w:pPr>
-        <w:rPr>
-          <w:b/>
-        </w:rPr>
-      </w:pPr>
-      <w:r>
-        <w:rPr>
-          <w:b/>
-        </w:rPr>
-        <w:t>Instruccions de manteniment:</w:t>
+        <w:t>$text_ventilacio$</w:t>
       </w:r>
     </w:p>
     <w:p>
@@ -4086,61 +3745,9 @@
       </w:r>
     </w:p>
     <w:p>
-      <w:pPr>
-        <w:pStyle w:val="Heading2"/>
-      </w:pPr>
       <w:r>
         <w:lastRenderedPageBreak/>
-        <w:t>Protecció contra incendis</w:t>
-      </w:r>
-    </w:p>
-    <w:p/>
-    <w:p>
-      <w:pPr>
-        <w:rPr>
-          <w:b/>
-        </w:rPr>
-      </w:pPr>
-      <w:r>
-        <w:rPr>
-          <w:b/>
-        </w:rPr>
-        <w:t>Instruccions d'ús:</w:t>
-      </w:r>
-    </w:p>
-    <w:p>
-      <w:r>
-        <w:t>Aquestes instal·lacions són de prevenció i no s’utilitzen durant la vida normal de l’edifici, però la seva manca d’ús pot afavorir les avaries, per tant és necessari seguir les instruccions de manteniment periòdic correctament.</w:t>
-      </w:r>
-    </w:p>
-    <w:p>
-      <w:r>
-        <w:t>En cas de dur a terme proves de funcionament o simulacres d’emergència, s’haurà de comunicar amb l’antelació necessària als usuaris de l’edifici per tal d’evitar situacions de pànic.</w:t>
-      </w:r>
-    </w:p>
-    <w:p>
-      <w:r>
-        <w:t xml:space="preserve">Segons el tipus d’edifici, és necessari disposar d’un pla d’emergència, que ha d’estar aprovat per les autoritats competents. És recomanable que tots els usuaris de l’edifici coneguin l’existència dels elements de protecció de què es disposa i les instruccions per al seu ús correcte. </w:t>
-      </w:r>
-    </w:p>
-    <w:p>
-      <w:pPr>
-        <w:rPr>
-          <w:b/>
-        </w:rPr>
-      </w:pPr>
-    </w:p>
-    <w:p>
-      <w:pPr>
-        <w:rPr>
-          <w:b/>
-        </w:rPr>
-      </w:pPr>
-      <w:r>
-        <w:rPr>
-          <w:b/>
-        </w:rPr>
-        <w:t>Instruccions de manteniment:</w:t>
+        <w:t>$text_incendis$</w:t>
       </w:r>
     </w:p>
     <w:p>
@@ -4154,86 +3761,9 @@
       </w:r>
     </w:p>
     <w:p>
-      <w:pPr>
-        <w:pStyle w:val="Heading2"/>
-      </w:pPr>
       <w:r>
         <w:lastRenderedPageBreak/>
-        <w:t>Ascensors</w:t>
-      </w:r>
-    </w:p>
-    <w:p/>
-    <w:p>
-      <w:pPr>
-        <w:rPr>
-          <w:b/>
-        </w:rPr>
-      </w:pPr>
-      <w:r>
-        <w:rPr>
-          <w:b/>
-        </w:rPr>
-        <w:t>Instruccions d'ús:</w:t>
-      </w:r>
-    </w:p>
-    <w:p>
-      <w:r>
-        <w:t>Algú s’ha de fer responsable del funcionament de la instal·lació. Normalment és el president de la Comunitat de Propietaris o el conserge.</w:t>
-      </w:r>
-    </w:p>
-    <w:p>
-      <w:r>
-        <w:t>El manteniment de la instal·lació d’ascensors s’ha d’encarregar a una empresa especialitzada, mitjançant un contracte. Aquesta empresa enregistrarà les dates de visita, el resultat de les inspeccions i les incidències en un Llibre de Registre de Revisions, el qual romandrà en poder del responsable de la instal·lació.</w:t>
-      </w:r>
-    </w:p>
-    <w:p>
-      <w:r>
-        <w:t>La cambra de màquines serà accessible només per al porter o vigilant, i el personal de manteniment. S’ha de vigilar que les reixes de ventilació no estiguin obstruïdes, així com tampoc l’accés a la cambra.</w:t>
-      </w:r>
-    </w:p>
-    <w:p>
-      <w:r>
-        <w:t>Precaucions</w:t>
-      </w:r>
-    </w:p>
-    <w:p>
-      <w:r>
-        <w:t>Els ascensors no poden ser utilitzats per nens que no vagin acompanyats de persones adultes.</w:t>
-      </w:r>
-    </w:p>
-    <w:p>
-      <w:r>
-        <w:t>L’ascensor pot suportar un pes limitat i un nombre màxim de persones (indicats a la cabina i a l’apartat anterior). Aquesta limitació s’ha de respectar per tal d’evitar accidents. Els ascensors no es poden utilitzar com a muntacàrregues.</w:t>
-      </w:r>
-    </w:p>
-    <w:p>
-      <w:r>
-        <w:t>Si s’observa qualsevol anomalia (les portes s’obren en mig del recorregut, l’ascensor s’atura quedant desnivellat respecte al replà, hi ha interruptors que no funcionen, etc.) s’haurà d’aturar el servei i avisar a l’empresa de manteniment.</w:t>
-      </w:r>
-    </w:p>
-    <w:p>
-      <w:r>
-        <w:t xml:space="preserve">Si l’ascensor es queda sense electricitat, no s’ha d’intentar sortir de la cabina. S’ha d’esperar que es restableixi el subministrament d’electricitat o que la cabina es remunti manualment fins un replà. </w:t>
-      </w:r>
-    </w:p>
-    <w:p>
-      <w:pPr>
-        <w:rPr>
-          <w:b/>
-        </w:rPr>
-      </w:pPr>
-    </w:p>
-    <w:p>
-      <w:pPr>
-        <w:rPr>
-          <w:b/>
-        </w:rPr>
-      </w:pPr>
-      <w:r>
-        <w:rPr>
-          <w:b/>
-        </w:rPr>
-        <w:t>Instruccions de manteniment:</w:t>
+        <w:t>$text_ascensors$</w:t>
       </w:r>
     </w:p>
     <w:p>
@@ -4247,62 +3777,9 @@
       </w:r>
     </w:p>
     <w:p>
-      <w:pPr>
-        <w:pStyle w:val="Heading2"/>
-      </w:pPr>
       <w:r>
         <w:lastRenderedPageBreak/>
-        <w:t>Instal·lació de telecomunicacions</w:t>
-      </w:r>
-    </w:p>
-    <w:p/>
-    <w:p>
-      <w:pPr>
-        <w:rPr>
-          <w:b/>
-        </w:rPr>
-      </w:pPr>
-      <w:r>
-        <w:rPr>
-          <w:b/>
-        </w:rPr>
-        <w:t>Instruccions d'ús:</w:t>
-      </w:r>
-    </w:p>
-    <w:p>
-      <w:r>
-        <w:t>El propietari de l'immoble o la Comunitat de Propietaris són els responsables del manteniment de la part de la infra</w:t>
-      </w:r>
-      <w:r>
-        <w:t>e</w:t>
-      </w:r>
-      <w:r>
-        <w:t>structura comuna, entesa com a canalitzacions, compresa entre el punt d'entrada general de la xarxa o l'immoble i el registre d'accés d'usuari, així com adoptar les mesures necessàries per evitar l'accés no autoritzat i la manipulació incorrecta de la infrastructura.</w:t>
-      </w:r>
-    </w:p>
-    <w:p>
-      <w:r>
-        <w:t xml:space="preserve">Així mateix, el propietari de l'immoble o la Comunitat de Propietaris i l'instal·lador responsable de les actuacions sobre l'equipament d'accés al servei de telecomunicacions per cable han de facilitar a la Direcció General de Radiodifusió i Televisió la realització de les instal·lacions que aquesta efectuï i, amb aquesta finalitat permetran l'accés a les instal·lacions i a la documentació que els sigui requerida. </w:t>
-      </w:r>
-    </w:p>
-    <w:p>
-      <w:pPr>
-        <w:rPr>
-          <w:b/>
-        </w:rPr>
-      </w:pPr>
-    </w:p>
-    <w:p>
-      <w:pPr>
-        <w:rPr>
-          <w:b/>
-        </w:rPr>
-      </w:pPr>
-      <w:r>
-        <w:rPr>
-          <w:b/>
-        </w:rPr>
-        <w:t>Instruccions de manteniment:</w:t>
+        <w:t>$text_telecomunicacions$</w:t>
       </w:r>
     </w:p>
     <w:p>
@@ -4316,67 +3793,12 @@
       </w:r>
     </w:p>
     <w:p>
-      <w:pPr>
-        <w:pStyle w:val="Heading2"/>
-      </w:pPr>
       <w:r>
         <w:lastRenderedPageBreak/>
-        <w:t>Instal·lacions especials</w:t>
-      </w:r>
-    </w:p>
-    <w:p/>
-    <w:p>
-      <w:pPr>
-        <w:rPr>
-          <w:b/>
-        </w:rPr>
-      </w:pPr>
-      <w:r>
-        <w:rPr>
-          <w:b/>
-        </w:rPr>
-        <w:t>Instruccions d'ús:</w:t>
-      </w:r>
-    </w:p>
-    <w:p>
-      <w:r>
-        <w:t>Piscines:</w:t>
-      </w:r>
-    </w:p>
-    <w:p>
-      <w:r>
-        <w:t>Tant a l’hivern com a l’estiu, és necessari dedicar alguna atenció als equips, accessoris, aigua i voltants de la piscina. S’ha d’evitar, en la mesura del possible, que a l’entorn de la piscina s’acumulin fulles o pols que la puguin embrutar.</w:t>
-      </w:r>
-    </w:p>
-    <w:p>
-      <w:r>
-        <w:t>El manteniment de l’aigua en bones condicions exigeix un tractament que controli la seva qualitat. Diàriament s’ha de comprovar el clor residual i el pH de l’aigua. Per altra banda, cal una desinfecció periòdica dels serveis de la piscina, com ara els banys, les dutxes, els sanitaris, etc. Els elements mínims necessaris per a un bon manteniment són: raspalls, recollidor de fulles, netejafons i equips d’assaigs d’aigua.</w:t>
-      </w:r>
-    </w:p>
-    <w:p>
-      <w:r>
-        <w:t xml:space="preserve">Si es disposa d’equips de purificació i climatització, s’hauran de seguir les instruccions del fabricant per al seu correcte funcionament. </w:t>
-      </w:r>
-    </w:p>
-    <w:p>
-      <w:pPr>
-        <w:rPr>
-          <w:b/>
-        </w:rPr>
-      </w:pPr>
-    </w:p>
-    <w:p>
-      <w:pPr>
-        <w:rPr>
-          <w:b/>
-        </w:rPr>
-      </w:pPr>
-      <w:r>
-        <w:rPr>
-          <w:b/>
-        </w:rPr>
-        <w:t>Instruccions de manteniment:</w:t>
-      </w:r>
+        <w:t>$text_especials$</w:t>
+      </w:r>
+      <w:bookmarkStart w:id="44" w:name="_GoBack"/>
+      <w:bookmarkEnd w:id="44"/>
     </w:p>
     <w:p>
       <w:r>
@@ -4411,27 +3833,27 @@
       <w:pPr>
         <w:pStyle w:val="Heading1"/>
       </w:pPr>
-      <w:bookmarkStart w:id="44" w:name="_Toc297976124"/>
-      <w:bookmarkStart w:id="45" w:name="_Toc424303764"/>
-      <w:bookmarkStart w:id="46" w:name="_Toc424303846"/>
+      <w:bookmarkStart w:id="45" w:name="_Toc297976124"/>
+      <w:bookmarkStart w:id="46" w:name="_Toc424303764"/>
+      <w:bookmarkStart w:id="47" w:name="_Toc424303846"/>
       <w:r>
         <w:lastRenderedPageBreak/>
         <w:t>Recomanacions per emergències</w:t>
       </w:r>
-      <w:bookmarkEnd w:id="44"/>
       <w:bookmarkEnd w:id="45"/>
       <w:bookmarkEnd w:id="46"/>
+      <w:bookmarkEnd w:id="47"/>
     </w:p>
     <w:p/>
     <w:p>
       <w:pPr>
         <w:pStyle w:val="Heading3"/>
       </w:pPr>
-      <w:bookmarkStart w:id="47" w:name="_Toc297976125"/>
+      <w:bookmarkStart w:id="48" w:name="_Toc297976125"/>
       <w:r>
         <w:t>Accions de cas d’incendi</w:t>
       </w:r>
-      <w:bookmarkEnd w:id="47"/>
+      <w:bookmarkEnd w:id="48"/>
     </w:p>
     <w:p/>
     <w:p>
@@ -4600,11 +4022,11 @@
       <w:pPr>
         <w:pStyle w:val="Heading3"/>
       </w:pPr>
-      <w:bookmarkStart w:id="48" w:name="_Toc297976126"/>
+      <w:bookmarkStart w:id="49" w:name="_Toc297976126"/>
       <w:r>
         <w:t>Accions en cas de fuita d’aigua</w:t>
       </w:r>
-      <w:bookmarkEnd w:id="48"/>
+      <w:bookmarkEnd w:id="49"/>
     </w:p>
     <w:p/>
     <w:p>
@@ -4664,11 +4086,11 @@
       <w:pPr>
         <w:pStyle w:val="Heading3"/>
       </w:pPr>
-      <w:bookmarkStart w:id="49" w:name="_Toc297976127"/>
+      <w:bookmarkStart w:id="50" w:name="_Toc297976127"/>
       <w:r>
         <w:t>Accions en cas de fallida del subministrament elèctric</w:t>
       </w:r>
-      <w:bookmarkEnd w:id="49"/>
+      <w:bookmarkEnd w:id="50"/>
     </w:p>
     <w:p/>
     <w:p>
@@ -4700,11 +4122,11 @@
       <w:pPr>
         <w:pStyle w:val="Heading3"/>
       </w:pPr>
-      <w:bookmarkStart w:id="50" w:name="_Toc297976128"/>
+      <w:bookmarkStart w:id="51" w:name="_Toc297976128"/>
       <w:r>
         <w:t>Accions en cas de ventades</w:t>
       </w:r>
-      <w:bookmarkEnd w:id="50"/>
+      <w:bookmarkEnd w:id="51"/>
     </w:p>
     <w:p/>
     <w:p>
@@ -4760,11 +4182,11 @@
       <w:pPr>
         <w:pStyle w:val="Heading3"/>
       </w:pPr>
-      <w:bookmarkStart w:id="51" w:name="_Toc297976129"/>
+      <w:bookmarkStart w:id="52" w:name="_Toc297976129"/>
       <w:r>
         <w:t>Accions en cas d’inundació</w:t>
       </w:r>
-      <w:bookmarkEnd w:id="51"/>
+      <w:bookmarkEnd w:id="52"/>
     </w:p>
     <w:p/>
     <w:p>
@@ -4824,11 +4246,11 @@
       <w:pPr>
         <w:pStyle w:val="Heading3"/>
       </w:pPr>
-      <w:bookmarkStart w:id="52" w:name="_Toc297976130"/>
+      <w:bookmarkStart w:id="53" w:name="_Toc297976130"/>
       <w:r>
         <w:t>Accions en cas de gran nevada</w:t>
       </w:r>
-      <w:bookmarkEnd w:id="52"/>
+      <w:bookmarkEnd w:id="53"/>
     </w:p>
     <w:p/>
     <w:p>
@@ -4871,12 +4293,12 @@
       <w:pPr>
         <w:pStyle w:val="Heading3"/>
       </w:pPr>
-      <w:bookmarkStart w:id="53" w:name="_Toc297976131"/>
+      <w:bookmarkStart w:id="54" w:name="_Toc297976131"/>
       <w:r>
         <w:lastRenderedPageBreak/>
         <w:t>Accions en cas de calamarçada</w:t>
       </w:r>
-      <w:bookmarkEnd w:id="53"/>
+      <w:bookmarkEnd w:id="54"/>
     </w:p>
     <w:p/>
     <w:p>
@@ -4908,11 +4330,11 @@
       <w:pPr>
         <w:pStyle w:val="Heading3"/>
       </w:pPr>
-      <w:bookmarkStart w:id="54" w:name="_Toc297976132"/>
+      <w:bookmarkStart w:id="55" w:name="_Toc297976132"/>
       <w:r>
         <w:t>Accions en cas de tempesta</w:t>
       </w:r>
-      <w:bookmarkEnd w:id="54"/>
+      <w:bookmarkEnd w:id="55"/>
     </w:p>
     <w:p/>
     <w:p>
@@ -4980,11 +4402,11 @@
       <w:pPr>
         <w:pStyle w:val="Heading3"/>
       </w:pPr>
-      <w:bookmarkStart w:id="55" w:name="_Toc297976133"/>
+      <w:bookmarkStart w:id="56" w:name="_Toc297976133"/>
       <w:r>
         <w:t>Accions en cas de moviments en l’estructura</w:t>
       </w:r>
-      <w:bookmarkEnd w:id="55"/>
+      <w:bookmarkEnd w:id="56"/>
     </w:p>
     <w:p/>
     <w:p>
@@ -5034,16 +4456,16 @@
       <w:pPr>
         <w:pStyle w:val="Title"/>
       </w:pPr>
-      <w:bookmarkStart w:id="56" w:name="_Toc297976134"/>
-      <w:bookmarkStart w:id="57" w:name="_Toc424303765"/>
-      <w:bookmarkStart w:id="58" w:name="_Toc424303847"/>
+      <w:bookmarkStart w:id="57" w:name="_Toc297976134"/>
+      <w:bookmarkStart w:id="58" w:name="_Toc424303765"/>
+      <w:bookmarkStart w:id="59" w:name="_Toc424303847"/>
       <w:r>
         <w:lastRenderedPageBreak/>
         <w:t>ARXIU DE DOCUMENTS</w:t>
       </w:r>
-      <w:bookmarkEnd w:id="56"/>
       <w:bookmarkEnd w:id="57"/>
       <w:bookmarkEnd w:id="58"/>
+      <w:bookmarkEnd w:id="59"/>
     </w:p>
     <w:p>
       <w:r>
@@ -5055,8 +4477,6 @@
         <w:lastRenderedPageBreak/>
         <w:t xml:space="preserve"> $titol_apartat_arxiu$</w:t>
       </w:r>
-      <w:bookmarkStart w:id="59" w:name="_GoBack"/>
-      <w:bookmarkEnd w:id="59"/>
     </w:p>
     <w:sectPr>
       <w:headerReference w:type="even" r:id="rId8"/>
@@ -5163,7 +4583,7 @@
         <w:rStyle w:val="PageNumber"/>
         <w:noProof/>
       </w:rPr>
-      <w:t>37</w:t>
+      <w:t>32</w:t>
     </w:r>
     <w:r>
       <w:rPr>
@@ -8002,8 +7422,10 @@
     <w:rsid w:val="001D355E"/>
     <w:rsid w:val="00334D67"/>
     <w:rsid w:val="003B3A0A"/>
+    <w:rsid w:val="00476DAF"/>
     <w:rsid w:val="00526DA5"/>
     <w:rsid w:val="00537A32"/>
+    <w:rsid w:val="005A15E8"/>
     <w:rsid w:val="0067156B"/>
     <w:rsid w:val="008114A0"/>
     <w:rsid w:val="00880336"/>
@@ -8012,6 +7434,7 @@
     <w:rsid w:val="00A13930"/>
     <w:rsid w:val="00D210BA"/>
     <w:rsid w:val="00DB591B"/>
+    <w:rsid w:val="00DD636C"/>
   </w:rsids>
   <m:mathPr>
     <m:mathFont m:val="Cambria Math"/>
@@ -8820,7 +8243,7 @@
 </file>
 
 <file path=customXml/itemProps1.xml><?xml version="1.0" encoding="utf-8"?>
-<ds:datastoreItem xmlns:ds="http://schemas.openxmlformats.org/officeDocument/2006/customXml" ds:itemID="{4D4FC28A-B30A-AC4B-B49F-CC5135BE7C24}">
+<ds:datastoreItem xmlns:ds="http://schemas.openxmlformats.org/officeDocument/2006/customXml" ds:itemID="{4A248035-5067-AF44-9481-A44257AF2B14}">
   <ds:schemaRefs>
     <ds:schemaRef ds:uri="http://schemas.openxmlformats.org/officeDocument/2006/bibliography"/>
   </ds:schemaRefs>

</xml_diff>

<commit_message>
Millores en creació de document
</commit_message>
<xml_diff>
--- a/lib/docx_templates/nou.docx
+++ b/lib/docx_templates/nou.docx
@@ -2483,49 +2483,43 @@
         <w:t>$promotor$</w:t>
       </w:r>
     </w:p>
-    <w:p/>
     <w:p>
       <w:r>
         <w:t>$projectista$</w:t>
       </w:r>
     </w:p>
-    <w:p/>
     <w:p>
       <w:r>
         <w:t>$constructor$</w:t>
       </w:r>
     </w:p>
-    <w:p/>
     <w:p>
       <w:r>
         <w:t>$director_obra$</w:t>
       </w:r>
     </w:p>
-    <w:p/>
     <w:p>
       <w:r>
         <w:t>$director_execucio$</w:t>
       </w:r>
     </w:p>
-    <w:p/>
     <w:p>
       <w:r>
         <w:t>$laboratori$</w:t>
       </w:r>
     </w:p>
-    <w:p/>
     <w:p>
       <w:r>
         <w:t>$entitat_control$</w:t>
       </w:r>
     </w:p>
-    <w:p/>
     <w:p>
       <w:r>
         <w:t>$subministrador$</w:t>
       </w:r>
-    </w:p>
-    <w:p/>
+      <w:bookmarkStart w:id="10" w:name="_GoBack"/>
+      <w:bookmarkEnd w:id="10"/>
+    </w:p>
     <w:p>
       <w:r>
         <w:t>$industrial$</w:t>
@@ -2542,14 +2536,14 @@
       <w:pPr>
         <w:pStyle w:val="Heading2"/>
       </w:pPr>
-      <w:bookmarkStart w:id="10" w:name="_Toc297976110"/>
-      <w:bookmarkStart w:id="11" w:name="_Toc424303750"/>
+      <w:bookmarkStart w:id="11" w:name="_Toc297976110"/>
+      <w:bookmarkStart w:id="12" w:name="_Toc424303750"/>
       <w:r>
         <w:lastRenderedPageBreak/>
         <w:t>Dades administratives</w:t>
       </w:r>
-      <w:bookmarkEnd w:id="10"/>
       <w:bookmarkEnd w:id="11"/>
+      <w:bookmarkEnd w:id="12"/>
     </w:p>
     <w:p/>
     <w:p/>
@@ -2563,16 +2557,16 @@
       <w:pPr>
         <w:pStyle w:val="Heading1"/>
       </w:pPr>
-      <w:bookmarkStart w:id="12" w:name="_Toc297976111"/>
-      <w:bookmarkStart w:id="13" w:name="_Toc424303751"/>
-      <w:bookmarkStart w:id="14" w:name="_Toc424303837"/>
+      <w:bookmarkStart w:id="13" w:name="_Toc297976111"/>
+      <w:bookmarkStart w:id="14" w:name="_Toc424303751"/>
+      <w:bookmarkStart w:id="15" w:name="_Toc424303837"/>
       <w:r>
         <w:lastRenderedPageBreak/>
         <w:t>Registre d’incidències</w:t>
       </w:r>
-      <w:bookmarkEnd w:id="12"/>
       <w:bookmarkEnd w:id="13"/>
       <w:bookmarkEnd w:id="14"/>
+      <w:bookmarkEnd w:id="15"/>
     </w:p>
     <w:p/>
     <w:p>
@@ -2593,16 +2587,16 @@
       <w:pPr>
         <w:pStyle w:val="Heading1"/>
       </w:pPr>
-      <w:bookmarkStart w:id="15" w:name="_Toc297976112"/>
-      <w:bookmarkStart w:id="16" w:name="_Toc424303752"/>
-      <w:bookmarkStart w:id="17" w:name="_Toc424303838"/>
+      <w:bookmarkStart w:id="16" w:name="_Toc297976112"/>
+      <w:bookmarkStart w:id="17" w:name="_Toc424303752"/>
+      <w:bookmarkStart w:id="18" w:name="_Toc424303838"/>
       <w:r>
         <w:lastRenderedPageBreak/>
         <w:t>Registre d’operacions de manteniment</w:t>
       </w:r>
-      <w:bookmarkEnd w:id="15"/>
       <w:bookmarkEnd w:id="16"/>
       <w:bookmarkEnd w:id="17"/>
+      <w:bookmarkEnd w:id="18"/>
     </w:p>
     <w:p/>
     <w:p>
@@ -2628,16 +2622,16 @@
       <w:pPr>
         <w:pStyle w:val="Title"/>
       </w:pPr>
-      <w:bookmarkStart w:id="18" w:name="_Toc297976113"/>
-      <w:bookmarkStart w:id="19" w:name="_Toc424303753"/>
-      <w:bookmarkStart w:id="20" w:name="_Toc424303839"/>
+      <w:bookmarkStart w:id="19" w:name="_Toc297976113"/>
+      <w:bookmarkStart w:id="20" w:name="_Toc424303753"/>
+      <w:bookmarkStart w:id="21" w:name="_Toc424303839"/>
       <w:r>
         <w:lastRenderedPageBreak/>
         <w:t>DOCUMENT D’ESPECIFICACIONS TÈCNIQUES</w:t>
       </w:r>
-      <w:bookmarkEnd w:id="18"/>
       <w:bookmarkEnd w:id="19"/>
       <w:bookmarkEnd w:id="20"/>
+      <w:bookmarkEnd w:id="21"/>
     </w:p>
     <w:p/>
     <w:p>
@@ -2649,16 +2643,16 @@
       <w:pPr>
         <w:pStyle w:val="Heading1"/>
       </w:pPr>
-      <w:bookmarkStart w:id="21" w:name="_Toc297976114"/>
-      <w:bookmarkStart w:id="22" w:name="_Toc424303754"/>
-      <w:bookmarkStart w:id="23" w:name="_Toc424303840"/>
+      <w:bookmarkStart w:id="22" w:name="_Toc297976114"/>
+      <w:bookmarkStart w:id="23" w:name="_Toc424303754"/>
+      <w:bookmarkStart w:id="24" w:name="_Toc424303840"/>
       <w:r>
         <w:lastRenderedPageBreak/>
         <w:t>Plànols de l’edifici</w:t>
       </w:r>
-      <w:bookmarkEnd w:id="21"/>
       <w:bookmarkEnd w:id="22"/>
       <w:bookmarkEnd w:id="23"/>
+      <w:bookmarkEnd w:id="24"/>
     </w:p>
     <w:p/>
     <w:p/>
@@ -2671,16 +2665,16 @@
       <w:pPr>
         <w:pStyle w:val="Heading1"/>
       </w:pPr>
-      <w:bookmarkStart w:id="24" w:name="_Toc297976115"/>
-      <w:bookmarkStart w:id="25" w:name="_Toc424303755"/>
-      <w:bookmarkStart w:id="26" w:name="_Toc424303841"/>
+      <w:bookmarkStart w:id="25" w:name="_Toc297976115"/>
+      <w:bookmarkStart w:id="26" w:name="_Toc424303755"/>
+      <w:bookmarkStart w:id="27" w:name="_Toc424303841"/>
       <w:r>
         <w:lastRenderedPageBreak/>
         <w:t>Esquemes de xarxes d’instal·lacions i sistemes de seguretat</w:t>
       </w:r>
-      <w:bookmarkEnd w:id="24"/>
       <w:bookmarkEnd w:id="25"/>
       <w:bookmarkEnd w:id="26"/>
+      <w:bookmarkEnd w:id="27"/>
     </w:p>
     <w:p/>
     <w:p/>
@@ -2693,16 +2687,16 @@
       <w:pPr>
         <w:pStyle w:val="Heading1"/>
       </w:pPr>
-      <w:bookmarkStart w:id="27" w:name="_Toc297976116"/>
-      <w:bookmarkStart w:id="28" w:name="_Toc424303756"/>
-      <w:bookmarkStart w:id="29" w:name="_Toc424303842"/>
+      <w:bookmarkStart w:id="28" w:name="_Toc297976116"/>
+      <w:bookmarkStart w:id="29" w:name="_Toc424303756"/>
+      <w:bookmarkStart w:id="30" w:name="_Toc424303842"/>
       <w:r>
         <w:lastRenderedPageBreak/>
         <w:t>Descripció dels PES i solucions emprades en la construcció</w:t>
       </w:r>
-      <w:bookmarkEnd w:id="27"/>
       <w:bookmarkEnd w:id="28"/>
       <w:bookmarkEnd w:id="29"/>
+      <w:bookmarkEnd w:id="30"/>
     </w:p>
     <w:p/>
     <w:p>
@@ -2785,9 +2779,9 @@
       <w:pPr>
         <w:pStyle w:val="Heading1"/>
       </w:pPr>
-      <w:bookmarkStart w:id="30" w:name="_Toc297976117"/>
-      <w:bookmarkStart w:id="31" w:name="_Toc424303757"/>
-      <w:bookmarkStart w:id="32" w:name="_Toc424303843"/>
+      <w:bookmarkStart w:id="31" w:name="_Toc297976117"/>
+      <w:bookmarkStart w:id="32" w:name="_Toc424303757"/>
+      <w:bookmarkStart w:id="33" w:name="_Toc424303843"/>
       <w:r>
         <w:lastRenderedPageBreak/>
         <w:t>Instruccions d’ús i ma</w:t>
@@ -2798,9 +2792,9 @@
       <w:r>
         <w:t>teniment</w:t>
       </w:r>
-      <w:bookmarkEnd w:id="30"/>
       <w:bookmarkEnd w:id="31"/>
       <w:bookmarkEnd w:id="32"/>
+      <w:bookmarkEnd w:id="33"/>
     </w:p>
     <w:p/>
     <w:p/>
@@ -2808,13 +2802,13 @@
       <w:pPr>
         <w:pStyle w:val="Heading2"/>
       </w:pPr>
-      <w:bookmarkStart w:id="33" w:name="_Toc297976118"/>
-      <w:bookmarkStart w:id="34" w:name="_Toc424303758"/>
+      <w:bookmarkStart w:id="34" w:name="_Toc297976118"/>
+      <w:bookmarkStart w:id="35" w:name="_Toc424303758"/>
       <w:r>
         <w:t>Fonaments</w:t>
       </w:r>
-      <w:bookmarkEnd w:id="33"/>
       <w:bookmarkEnd w:id="34"/>
+      <w:bookmarkEnd w:id="35"/>
     </w:p>
     <w:p/>
     <w:p>
@@ -2883,8 +2877,8 @@
           <w:szCs w:val="28"/>
         </w:rPr>
       </w:pPr>
-      <w:bookmarkStart w:id="35" w:name="_Toc297976119"/>
-      <w:bookmarkStart w:id="36" w:name="_Toc424303759"/>
+      <w:bookmarkStart w:id="36" w:name="_Toc297976119"/>
+      <w:bookmarkStart w:id="37" w:name="_Toc424303759"/>
       <w:r>
         <w:br w:type="page"/>
       </w:r>
@@ -2897,8 +2891,8 @@
         <w:lastRenderedPageBreak/>
         <w:t>Estructura</w:t>
       </w:r>
-      <w:bookmarkEnd w:id="35"/>
       <w:bookmarkEnd w:id="36"/>
+      <w:bookmarkEnd w:id="37"/>
     </w:p>
     <w:p/>
     <w:p>
@@ -3003,8 +2997,8 @@
           <w:szCs w:val="28"/>
         </w:rPr>
       </w:pPr>
-      <w:bookmarkStart w:id="37" w:name="_Toc297976120"/>
-      <w:bookmarkStart w:id="38" w:name="_Toc424303760"/>
+      <w:bookmarkStart w:id="38" w:name="_Toc297976120"/>
+      <w:bookmarkStart w:id="39" w:name="_Toc424303760"/>
       <w:r>
         <w:br w:type="page"/>
       </w:r>
@@ -3017,8 +3011,8 @@
         <w:lastRenderedPageBreak/>
         <w:t>Tancaments verticals</w:t>
       </w:r>
-      <w:bookmarkEnd w:id="37"/>
       <w:bookmarkEnd w:id="38"/>
+      <w:bookmarkEnd w:id="39"/>
     </w:p>
     <w:p/>
     <w:p>
@@ -3145,14 +3139,14 @@
       <w:pPr>
         <w:pStyle w:val="Heading2"/>
       </w:pPr>
-      <w:bookmarkStart w:id="39" w:name="_Toc297976121"/>
-      <w:bookmarkStart w:id="40" w:name="_Toc424303761"/>
+      <w:bookmarkStart w:id="40" w:name="_Toc297976121"/>
+      <w:bookmarkStart w:id="41" w:name="_Toc424303761"/>
       <w:r>
         <w:lastRenderedPageBreak/>
         <w:t>Cobertes</w:t>
       </w:r>
-      <w:bookmarkEnd w:id="39"/>
       <w:bookmarkEnd w:id="40"/>
+      <w:bookmarkEnd w:id="41"/>
     </w:p>
     <w:p/>
     <w:p>
@@ -3487,9 +3481,9 @@
       </w:r>
     </w:p>
     <w:p>
-      <w:bookmarkStart w:id="41" w:name="_Toc297976123"/>
-      <w:bookmarkStart w:id="42" w:name="_Toc424303763"/>
-      <w:bookmarkStart w:id="43" w:name="_Toc424303845"/>
+      <w:bookmarkStart w:id="42" w:name="_Toc297976123"/>
+      <w:bookmarkStart w:id="43" w:name="_Toc424303763"/>
+      <w:bookmarkStart w:id="44" w:name="_Toc424303845"/>
       <w:r>
         <w:t>$operacions_aigua$</w:t>
       </w:r>
@@ -3797,8 +3791,6 @@
         <w:lastRenderedPageBreak/>
         <w:t>$text_especials$</w:t>
       </w:r>
-      <w:bookmarkStart w:id="44" w:name="_GoBack"/>
-      <w:bookmarkEnd w:id="44"/>
     </w:p>
     <w:p>
       <w:r>
@@ -3818,9 +3810,9 @@
         <w:lastRenderedPageBreak/>
         <w:t>Documents de substitució, modificació o ampliació del DET per incidències produïdes</w:t>
       </w:r>
-      <w:bookmarkEnd w:id="41"/>
       <w:bookmarkEnd w:id="42"/>
       <w:bookmarkEnd w:id="43"/>
+      <w:bookmarkEnd w:id="44"/>
     </w:p>
     <w:p/>
     <w:p/>
@@ -4583,7 +4575,7 @@
         <w:rStyle w:val="PageNumber"/>
         <w:noProof/>
       </w:rPr>
-      <w:t>32</w:t>
+      <w:t>38</w:t>
     </w:r>
     <w:r>
       <w:rPr>
@@ -7367,9 +7359,10 @@
     <w:sig w:usb0="E00002FF" w:usb1="6AC7FDFB" w:usb2="08000012" w:usb3="00000000" w:csb0="0002009F" w:csb1="00000000"/>
   </w:font>
   <w:font w:name="Times">
-    <w:panose1 w:val="02000500000000000000"/>
-    <w:charset w:val="00"/>
-    <w:family w:val="auto"/>
+    <w:panose1 w:val="00000000000000000000"/>
+    <w:charset w:val="4D"/>
+    <w:family w:val="roman"/>
+    <w:notTrueType/>
     <w:pitch w:val="variable"/>
     <w:sig w:usb0="00000003" w:usb1="00000000" w:usb2="00000000" w:usb3="00000000" w:csb0="00000001" w:csb1="00000000"/>
   </w:font>
@@ -7433,6 +7426,7 @@
     <w:rsid w:val="00972BBC"/>
     <w:rsid w:val="00A13930"/>
     <w:rsid w:val="00D210BA"/>
+    <w:rsid w:val="00DA6991"/>
     <w:rsid w:val="00DB591B"/>
     <w:rsid w:val="00DD636C"/>
   </w:rsids>
@@ -8243,7 +8237,7 @@
 </file>
 
 <file path=customXml/itemProps1.xml><?xml version="1.0" encoding="utf-8"?>
-<ds:datastoreItem xmlns:ds="http://schemas.openxmlformats.org/officeDocument/2006/customXml" ds:itemID="{4A248035-5067-AF44-9481-A44257AF2B14}">
+<ds:datastoreItem xmlns:ds="http://schemas.openxmlformats.org/officeDocument/2006/customXml" ds:itemID="{B76972A7-5C9C-8C4C-AC56-2324FF702D86}">
   <ds:schemaRefs>
     <ds:schemaRef ds:uri="http://schemas.openxmlformats.org/officeDocument/2006/bibliography"/>
   </ds:schemaRefs>

</xml_diff>

<commit_message>
Agents i Dades jurídiques a document Word
</commit_message>
<xml_diff>
--- a/lib/docx_templates/nou.docx
+++ b/lib/docx_templates/nou.docx
@@ -2480,55 +2480,41 @@
     <w:p/>
     <w:p>
       <w:r>
-        <w:t>$promotor$</w:t>
-      </w:r>
-    </w:p>
-    <w:p>
-      <w:r>
-        <w:t>$projectista$</w:t>
-      </w:r>
-    </w:p>
-    <w:p>
-      <w:r>
-        <w:t>$constructor$</w:t>
-      </w:r>
-    </w:p>
-    <w:p>
-      <w:r>
-        <w:t>$director_obra$</w:t>
-      </w:r>
-    </w:p>
-    <w:p>
-      <w:r>
-        <w:t>$director_execucio$</w:t>
-      </w:r>
-    </w:p>
-    <w:p>
-      <w:r>
-        <w:t>$laboratori$</w:t>
-      </w:r>
-    </w:p>
-    <w:p>
-      <w:r>
-        <w:t>$entitat_control$</w:t>
-      </w:r>
-    </w:p>
-    <w:p>
-      <w:r>
-        <w:t>$subministrador$</w:t>
-      </w:r>
-      <w:bookmarkStart w:id="10" w:name="_GoBack"/>
-      <w:bookmarkEnd w:id="10"/>
-    </w:p>
-    <w:p>
-      <w:r>
-        <w:t>$industrial$</w:t>
+        <w:t>$word_agents$</w:t>
       </w:r>
     </w:p>
     <w:p/>
+    <w:p>
+      <w:r>
+        <w:br w:type="page"/>
+      </w:r>
+    </w:p>
+    <w:p>
+      <w:pPr>
+        <w:pStyle w:val="Heading2"/>
+      </w:pPr>
+      <w:bookmarkStart w:id="10" w:name="_Toc297976110"/>
+      <w:bookmarkStart w:id="11" w:name="_Toc424303750"/>
+      <w:r>
+        <w:lastRenderedPageBreak/>
+        <w:t>Dades administratives i jurídiques</w:t>
+      </w:r>
+    </w:p>
     <w:p/>
     <w:p>
       <w:r>
+        <w:t>$word_dades$</w:t>
+      </w:r>
+    </w:p>
+    <w:p>
+      <w:pPr>
+        <w:rPr>
+          <w:smallCaps/>
+          <w:sz w:val="28"/>
+          <w:szCs w:val="28"/>
+        </w:rPr>
+      </w:pPr>
+      <w:r>
         <w:br w:type="page"/>
       </w:r>
     </w:p>
@@ -2536,14 +2522,14 @@
       <w:pPr>
         <w:pStyle w:val="Heading2"/>
       </w:pPr>
-      <w:bookmarkStart w:id="11" w:name="_Toc297976110"/>
-      <w:bookmarkStart w:id="12" w:name="_Toc424303750"/>
+      <w:bookmarkStart w:id="12" w:name="_GoBack"/>
+      <w:bookmarkEnd w:id="12"/>
       <w:r>
         <w:lastRenderedPageBreak/>
         <w:t>Dades administratives</w:t>
       </w:r>
+      <w:bookmarkEnd w:id="10"/>
       <w:bookmarkEnd w:id="11"/>
-      <w:bookmarkEnd w:id="12"/>
     </w:p>
     <w:p/>
     <w:p/>
@@ -4575,7 +4561,7 @@
         <w:rStyle w:val="PageNumber"/>
         <w:noProof/>
       </w:rPr>
-      <w:t>38</w:t>
+      <w:t>31</w:t>
     </w:r>
     <w:r>
       <w:rPr>
@@ -7386,6 +7372,20 @@
     <w:pitch w:val="variable"/>
     <w:sig w:usb0="E0002AFF" w:usb1="C0007843" w:usb2="00000009" w:usb3="00000000" w:csb0="000001FF" w:csb1="00000000"/>
   </w:font>
+  <w:font w:name="Yu Mincho">
+    <w:panose1 w:val="02020400000000000000"/>
+    <w:charset w:val="80"/>
+    <w:family w:val="auto"/>
+    <w:pitch w:val="variable"/>
+    <w:sig w:usb0="800002E7" w:usb1="2AC7FCFF" w:usb2="00000012" w:usb3="00000000" w:csb0="0002009F" w:csb1="00000000"/>
+  </w:font>
+  <w:font w:name="Yu Gothic Light">
+    <w:panose1 w:val="020B0300000000000000"/>
+    <w:charset w:val="80"/>
+    <w:family w:val="auto"/>
+    <w:pitch w:val="variable"/>
+    <w:sig w:usb0="E00002FF" w:usb1="2AC7FDFF" w:usb2="00000016" w:usb3="00000000" w:csb0="0002009F" w:csb1="00000000"/>
+  </w:font>
   <w:font w:name="Calibri Light">
     <w:panose1 w:val="020F0302020204030204"/>
     <w:charset w:val="00"/>
@@ -7413,6 +7413,7 @@
     <w:rsidRoot w:val="00526DA5"/>
     <w:rsid w:val="000E1AA3"/>
     <w:rsid w:val="001D355E"/>
+    <w:rsid w:val="002D06D5"/>
     <w:rsid w:val="00334D67"/>
     <w:rsid w:val="003B3A0A"/>
     <w:rsid w:val="00476DAF"/>
@@ -7425,6 +7426,7 @@
     <w:rsid w:val="008E2B01"/>
     <w:rsid w:val="00972BBC"/>
     <w:rsid w:val="00A13930"/>
+    <w:rsid w:val="00A32D08"/>
     <w:rsid w:val="00D210BA"/>
     <w:rsid w:val="00DA6991"/>
     <w:rsid w:val="00DB591B"/>
@@ -8237,7 +8239,7 @@
 </file>
 
 <file path=customXml/itemProps1.xml><?xml version="1.0" encoding="utf-8"?>
-<ds:datastoreItem xmlns:ds="http://schemas.openxmlformats.org/officeDocument/2006/customXml" ds:itemID="{B76972A7-5C9C-8C4C-AC56-2324FF702D86}">
+<ds:datastoreItem xmlns:ds="http://schemas.openxmlformats.org/officeDocument/2006/customXml" ds:itemID="{91EA6E66-3533-5F42-AC23-7FC8925A019D}">
   <ds:schemaRefs>
     <ds:schemaRef ds:uri="http://schemas.openxmlformats.org/officeDocument/2006/bibliography"/>
   </ds:schemaRefs>

</xml_diff>

<commit_message>
Prova de solució d'error pel qual no es pot generar el word en producció però si en desenvolupament
</commit_message>
<xml_diff>
--- a/lib/docx_templates/nou.docx
+++ b/lib/docx_templates/nou.docx
@@ -1030,10 +1030,7 @@
         <w:t>F. Les Instal·lacions. Són l’equipament i la maquinària que introdueix l’energia dins l’edifici i la distribueix.</w:t>
       </w:r>
     </w:p>
-    <w:p>
-      <w:bookmarkStart w:id="30" w:name="_GoBack"/>
-      <w:bookmarkEnd w:id="30"/>
-    </w:p>
+    <w:p/>
     <w:p/>
     <w:p>
       <w:r>
@@ -1042,9 +1039,9 @@
     </w:p>
     <w:p/>
     <w:p>
-      <w:bookmarkStart w:id="31" w:name="_Toc297976123"/>
-      <w:bookmarkStart w:id="32" w:name="_Toc424303763"/>
-      <w:bookmarkStart w:id="33" w:name="_Toc424303845"/>
+      <w:bookmarkStart w:id="30" w:name="_Toc297976123"/>
+      <w:bookmarkStart w:id="31" w:name="_Toc424303763"/>
+      <w:bookmarkStart w:id="32" w:name="_Toc424303845"/>
       <w:r>
         <w:br w:type="page"/>
       </w:r>
@@ -1057,9 +1054,9 @@
         <w:lastRenderedPageBreak/>
         <w:t>Documents de substitució, modificació o ampliació del DET per incidències produïdes</w:t>
       </w:r>
+      <w:bookmarkEnd w:id="30"/>
       <w:bookmarkEnd w:id="31"/>
       <w:bookmarkEnd w:id="32"/>
-      <w:bookmarkEnd w:id="33"/>
     </w:p>
     <w:p/>
     <w:p/>
@@ -1072,27 +1069,27 @@
       <w:pPr>
         <w:pStyle w:val="Heading1"/>
       </w:pPr>
-      <w:bookmarkStart w:id="34" w:name="_Toc297976124"/>
-      <w:bookmarkStart w:id="35" w:name="_Toc424303764"/>
-      <w:bookmarkStart w:id="36" w:name="_Toc424303846"/>
+      <w:bookmarkStart w:id="33" w:name="_Toc297976124"/>
+      <w:bookmarkStart w:id="34" w:name="_Toc424303764"/>
+      <w:bookmarkStart w:id="35" w:name="_Toc424303846"/>
       <w:r>
         <w:lastRenderedPageBreak/>
         <w:t>Recomanacions per emergències</w:t>
       </w:r>
+      <w:bookmarkEnd w:id="33"/>
       <w:bookmarkEnd w:id="34"/>
       <w:bookmarkEnd w:id="35"/>
+    </w:p>
+    <w:p/>
+    <w:p>
+      <w:pPr>
+        <w:pStyle w:val="Heading3"/>
+      </w:pPr>
+      <w:bookmarkStart w:id="36" w:name="_Toc297976125"/>
+      <w:r>
+        <w:t>Accions de cas d’incendi</w:t>
+      </w:r>
       <w:bookmarkEnd w:id="36"/>
-    </w:p>
-    <w:p/>
-    <w:p>
-      <w:pPr>
-        <w:pStyle w:val="Heading3"/>
-      </w:pPr>
-      <w:bookmarkStart w:id="37" w:name="_Toc297976125"/>
-      <w:r>
-        <w:t>Accions de cas d’incendi</w:t>
-      </w:r>
-      <w:bookmarkEnd w:id="37"/>
     </w:p>
     <w:p/>
     <w:p>
@@ -1152,15 +1149,7 @@
         </w:numPr>
       </w:pPr>
       <w:r>
-        <w:t xml:space="preserve">Si la situació és extrema i l’evacuació difícil, s’han de tancar totes les portes entre vosaltres i el fum. Cal tapar totes les possibles entrades de fum amb roba i coixins, posats a les escletxes de les portes. Mulleu-los si teniu aigua. Busqueu una habitació sense foc, amb finestra a l’exterior </w:t>
-      </w:r>
-      <w:proofErr w:type="gramStart"/>
-      <w:r>
-        <w:t>i ,</w:t>
-      </w:r>
-      <w:proofErr w:type="gramEnd"/>
-      <w:r>
-        <w:t xml:space="preserve"> si es pot, cal obri-la una mica, sempre amb la porta tancada.</w:t>
+        <w:t>Si la situació és extrema i l’evacuació difícil, s’han de tancar totes les portes entre vosaltres i el fum. Cal tapar totes les possibles entrades de fum amb roba i coixins, posats a les escletxes de les portes. Mulleu-los si teniu aigua. Busqueu una habitació sense foc, amb finestra a l’exterior i , si es pot, cal obri-la una mica, sempre amb la porta tancada.</w:t>
       </w:r>
     </w:p>
     <w:p>
@@ -1274,11 +1263,11 @@
       <w:pPr>
         <w:pStyle w:val="Heading3"/>
       </w:pPr>
-      <w:bookmarkStart w:id="38" w:name="_Toc297976126"/>
+      <w:bookmarkStart w:id="37" w:name="_Toc297976126"/>
       <w:r>
         <w:t>Accions en cas de fuita d’aigua</w:t>
       </w:r>
-      <w:bookmarkEnd w:id="38"/>
+      <w:bookmarkEnd w:id="37"/>
     </w:p>
     <w:p/>
     <w:p>
@@ -1290,15 +1279,7 @@
         </w:numPr>
       </w:pPr>
       <w:r>
-        <w:t xml:space="preserve">S’ha de tancar l’aixeta de pas de l’aigua. Si la fuita te lloc abans de la aixeta de pas, aleshores s’ha de tancar l’aixeta a la sortida del comptador de l’aigua. Si la fuita es localitza abans del comptador, aleshores s’ha de tancar a clau de </w:t>
-      </w:r>
-      <w:proofErr w:type="gramStart"/>
-      <w:r>
-        <w:t>pas</w:t>
-      </w:r>
-      <w:proofErr w:type="gramEnd"/>
-      <w:r>
-        <w:t xml:space="preserve"> general de l’edifici i comunicar l’avaria a la companyia subministradora.</w:t>
+        <w:t>S’ha de tancar l’aixeta de pas de l’aigua. Si la fuita te lloc abans de la aixeta de pas, aleshores s’ha de tancar l’aixeta a la sortida del comptador de l’aigua. Si la fuita es localitza abans del comptador, aleshores s’ha de tancar a clau de pas general de l’edifici i comunicar l’avaria a la companyia subministradora.</w:t>
       </w:r>
     </w:p>
     <w:p>
@@ -1322,15 +1303,7 @@
         </w:numPr>
       </w:pPr>
       <w:r>
-        <w:t xml:space="preserve">S’ha de recollir l’aigua el més aviat possible, evitant embassaments que podrien afectar </w:t>
-      </w:r>
-      <w:proofErr w:type="gramStart"/>
-      <w:r>
-        <w:t>a</w:t>
-      </w:r>
-      <w:proofErr w:type="gramEnd"/>
-      <w:r>
-        <w:t xml:space="preserve"> elements de l’edifici.</w:t>
+        <w:t>S’ha de recollir l’aigua el més aviat possible, evitant embassaments que podrien afectar a elements de l’edifici.</w:t>
       </w:r>
     </w:p>
     <w:p>
@@ -1350,12 +1323,12 @@
       <w:pPr>
         <w:pStyle w:val="Heading3"/>
       </w:pPr>
-      <w:bookmarkStart w:id="39" w:name="_Toc297976127"/>
+      <w:bookmarkStart w:id="38" w:name="_Toc297976127"/>
       <w:r>
         <w:lastRenderedPageBreak/>
         <w:t>Accions en cas de fallida del subministrament elèctric</w:t>
       </w:r>
-      <w:bookmarkEnd w:id="39"/>
+      <w:bookmarkEnd w:id="38"/>
     </w:p>
     <w:p/>
     <w:p>
@@ -1387,11 +1360,11 @@
       <w:pPr>
         <w:pStyle w:val="Heading3"/>
       </w:pPr>
-      <w:bookmarkStart w:id="40" w:name="_Toc297976128"/>
+      <w:bookmarkStart w:id="39" w:name="_Toc297976128"/>
       <w:r>
         <w:t>Accions en cas de ventades</w:t>
       </w:r>
-      <w:bookmarkEnd w:id="40"/>
+      <w:bookmarkEnd w:id="39"/>
     </w:p>
     <w:p/>
     <w:p>
@@ -1447,11 +1420,11 @@
       <w:pPr>
         <w:pStyle w:val="Heading3"/>
       </w:pPr>
-      <w:bookmarkStart w:id="41" w:name="_Toc297976129"/>
+      <w:bookmarkStart w:id="40" w:name="_Toc297976129"/>
       <w:r>
         <w:t>Accions en cas d’inundació</w:t>
       </w:r>
-      <w:bookmarkEnd w:id="41"/>
+      <w:bookmarkEnd w:id="40"/>
     </w:p>
     <w:p/>
     <w:p>
@@ -1511,11 +1484,11 @@
       <w:pPr>
         <w:pStyle w:val="Heading3"/>
       </w:pPr>
-      <w:bookmarkStart w:id="42" w:name="_Toc297976130"/>
+      <w:bookmarkStart w:id="41" w:name="_Toc297976130"/>
       <w:r>
         <w:t>Accions en cas de gran nevada</w:t>
       </w:r>
-      <w:bookmarkEnd w:id="42"/>
+      <w:bookmarkEnd w:id="41"/>
     </w:p>
     <w:p/>
     <w:p>
@@ -1558,7 +1531,7 @@
       <w:pPr>
         <w:pStyle w:val="Heading3"/>
       </w:pPr>
-      <w:bookmarkStart w:id="43" w:name="_Toc297976131"/>
+      <w:bookmarkStart w:id="42" w:name="_Toc297976131"/>
     </w:p>
     <w:p>
       <w:pPr>
@@ -1567,7 +1540,7 @@
       <w:r>
         <w:t>Accions en cas de calamarçada</w:t>
       </w:r>
-      <w:bookmarkEnd w:id="43"/>
+      <w:bookmarkEnd w:id="42"/>
     </w:p>
     <w:p/>
     <w:p>
@@ -1599,11 +1572,11 @@
       <w:pPr>
         <w:pStyle w:val="Heading3"/>
       </w:pPr>
-      <w:bookmarkStart w:id="44" w:name="_Toc297976132"/>
+      <w:bookmarkStart w:id="43" w:name="_Toc297976132"/>
       <w:r>
         <w:t>Accions en cas de tempesta</w:t>
       </w:r>
-      <w:bookmarkEnd w:id="44"/>
+      <w:bookmarkEnd w:id="43"/>
     </w:p>
     <w:p/>
     <w:p>
@@ -1671,11 +1644,11 @@
       <w:pPr>
         <w:pStyle w:val="Heading3"/>
       </w:pPr>
-      <w:bookmarkStart w:id="45" w:name="_Toc297976133"/>
+      <w:bookmarkStart w:id="44" w:name="_Toc297976133"/>
       <w:r>
         <w:t>Accions en cas de moviments en l’estructura</w:t>
       </w:r>
-      <w:bookmarkEnd w:id="45"/>
+      <w:bookmarkEnd w:id="44"/>
     </w:p>
     <w:p/>
     <w:p>
@@ -1725,27 +1698,34 @@
       <w:pPr>
         <w:pStyle w:val="Title"/>
       </w:pPr>
-      <w:bookmarkStart w:id="46" w:name="_Toc297976134"/>
-      <w:bookmarkStart w:id="47" w:name="_Toc424303765"/>
-      <w:bookmarkStart w:id="48" w:name="_Toc424303847"/>
+      <w:bookmarkStart w:id="45" w:name="_Toc297976134"/>
+      <w:bookmarkStart w:id="46" w:name="_Toc424303765"/>
+      <w:bookmarkStart w:id="47" w:name="_Toc424303847"/>
       <w:r>
         <w:lastRenderedPageBreak/>
         <w:t>ARXIU DE DOCUMENTS</w:t>
       </w:r>
+      <w:bookmarkEnd w:id="45"/>
       <w:bookmarkEnd w:id="46"/>
       <w:bookmarkEnd w:id="47"/>
+    </w:p>
+    <w:p>
+      <w:r>
+        <w:br w:type="page"/>
+      </w:r>
+    </w:p>
+    <w:p>
+      <w:r>
+        <w:lastRenderedPageBreak/>
+        <w:t xml:space="preserve"> </w:t>
+      </w:r>
+      <w:r>
+        <w:t>$titols_arxiu_documents$</w:t>
+      </w:r>
+    </w:p>
+    <w:p>
+      <w:bookmarkStart w:id="48" w:name="_GoBack"/>
       <w:bookmarkEnd w:id="48"/>
-    </w:p>
-    <w:p>
-      <w:r>
-        <w:br w:type="page"/>
-      </w:r>
-    </w:p>
-    <w:p>
-      <w:r>
-        <w:lastRenderedPageBreak/>
-        <w:t xml:space="preserve"> $titol_apartat_arxiu$</w:t>
-      </w:r>
     </w:p>
     <w:sectPr>
       <w:headerReference w:type="even" r:id="rId8"/>
@@ -4745,6 +4725,7 @@
     <w:rsid w:val="00130C7F"/>
     <w:rsid w:val="001D355E"/>
     <w:rsid w:val="001D6697"/>
+    <w:rsid w:val="002B012B"/>
     <w:rsid w:val="002D06D5"/>
     <w:rsid w:val="00334D67"/>
     <w:rsid w:val="003B3A0A"/>
@@ -5575,7 +5556,7 @@
 </file>
 
 <file path=customXml/itemProps1.xml><?xml version="1.0" encoding="utf-8"?>
-<ds:datastoreItem xmlns:ds="http://schemas.openxmlformats.org/officeDocument/2006/customXml" ds:itemID="{087E4C9E-856B-3441-9389-FE29D7E11B2A}">
+<ds:datastoreItem xmlns:ds="http://schemas.openxmlformats.org/officeDocument/2006/customXml" ds:itemID="{E31C269D-F3B6-514F-9ADC-996F24FF1144}">
   <ds:schemaRefs>
     <ds:schemaRef ds:uri="http://schemas.openxmlformats.org/officeDocument/2006/bibliography"/>
   </ds:schemaRefs>

</xml_diff>